<commit_message>
updates model and test plan in requirement analysis user docs
</commit_message>
<xml_diff>
--- a/AnalisiRequisiti/UserDocs/AnalisiRequisiti_EsameISS.docx
+++ b/AnalisiRequisiti/UserDocs/AnalisiRequisiti_EsameISS.docx
@@ -1174,6 +1174,7 @@
     <w:p>
       <w:pPr>
         <w:rPr>
+          <w:u w:val="single"/>
           <w:lang w:val="en-US"/>
         </w:rPr>
       </w:pPr>
@@ -1208,20 +1209,145 @@
         <w:rPr>
           <w:lang w:val="en-US"/>
         </w:rPr>
-        <w:t xml:space="preserve">, Manager and the Clients. We will model them as </w:t>
+        <w:t xml:space="preserve"> </w:t>
+      </w:r>
+      <w:r>
+        <w:rPr>
+          <w:lang w:val="en-US"/>
+        </w:rPr>
+        <w:t>and the Clients.</w:t>
+      </w:r>
+      <w:r>
+        <w:rPr>
+          <w:lang w:val="en-US"/>
+        </w:rPr>
+        <w:t xml:space="preserve"> Each of them will have a state associated to them that describes what they are doing in each moment which will influence how they interact with each other. For example: a waiter that is busy cleaning a table may not serve a drink prepared by the barman. If the waiter was idle in the </w:t>
       </w:r>
       <w:proofErr w:type="gramStart"/>
       <w:r>
         <w:rPr>
           <w:lang w:val="en-US"/>
         </w:rPr>
-        <w:t>actors</w:t>
+        <w:t>home</w:t>
       </w:r>
       <w:proofErr w:type="gramEnd"/>
       <w:r>
         <w:rPr>
           <w:lang w:val="en-US"/>
         </w:rPr>
+        <w:t xml:space="preserve"> he would immediately take the drink from the barman and bring it to the client when he receives the request.</w:t>
+      </w:r>
+    </w:p>
+    <w:p>
+      <w:pPr>
+        <w:rPr>
+          <w:lang w:val="en-US"/>
+        </w:rPr>
+      </w:pPr>
+      <w:r>
+        <w:rPr>
+          <w:lang w:val="en-US"/>
+        </w:rPr>
+        <w:t>The various entities of the system will be coordinated by exchanging messages of various kinds (dispatches, request/</w:t>
+      </w:r>
+      <w:proofErr w:type="gramStart"/>
+      <w:r>
+        <w:rPr>
+          <w:lang w:val="en-US"/>
+        </w:rPr>
+        <w:t>reply</w:t>
+      </w:r>
+      <w:proofErr w:type="gramEnd"/>
+      <w:r>
+        <w:rPr>
+          <w:lang w:val="en-US"/>
+        </w:rPr>
+        <w:t xml:space="preserve"> </w:t>
+      </w:r>
+      <w:r>
+        <w:rPr>
+          <w:u w:val="single"/>
+          <w:lang w:val="en-US"/>
+        </w:rPr>
+        <w:t>and</w:t>
+      </w:r>
+      <w:r>
+        <w:rPr>
+          <w:lang w:val="en-US"/>
+        </w:rPr>
+        <w:t xml:space="preserve"> events). These messages will let us model various activities such as informing the client of the maximum waiting time, taking the order of the </w:t>
+      </w:r>
+      <w:proofErr w:type="gramStart"/>
+      <w:r>
+        <w:rPr>
+          <w:lang w:val="en-US"/>
+        </w:rPr>
+        <w:t>client</w:t>
+      </w:r>
+      <w:proofErr w:type="gramEnd"/>
+      <w:r>
+        <w:rPr>
+          <w:lang w:val="en-US"/>
+        </w:rPr>
+        <w:t xml:space="preserve"> and transmitting it to the barman.</w:t>
+      </w:r>
+    </w:p>
+    <w:p>
+      <w:pPr>
+        <w:rPr>
+          <w:u w:val="single"/>
+          <w:lang w:val="en-US"/>
+        </w:rPr>
+      </w:pPr>
+      <w:r>
+        <w:rPr>
+          <w:lang w:val="en-US"/>
+        </w:rPr>
+        <w:t>W</w:t>
+      </w:r>
+      <w:r>
+        <w:rPr>
+          <w:lang w:val="en-US"/>
+        </w:rPr>
+        <w:t>e will model the</w:t>
+      </w:r>
+      <w:r>
+        <w:rPr>
+          <w:lang w:val="en-US"/>
+        </w:rPr>
+        <w:t xml:space="preserve"> </w:t>
+      </w:r>
+      <w:r>
+        <w:rPr>
+          <w:u w:val="single"/>
+          <w:lang w:val="en-US"/>
+        </w:rPr>
+        <w:t>entities</w:t>
+      </w:r>
+      <w:r>
+        <w:rPr>
+          <w:lang w:val="en-US"/>
+        </w:rPr>
+        <w:t xml:space="preserve"> as </w:t>
+      </w:r>
+      <w:proofErr w:type="gramStart"/>
+      <w:r>
+        <w:rPr>
+          <w:lang w:val="en-US"/>
+        </w:rPr>
+        <w:t>A</w:t>
+      </w:r>
+      <w:r>
+        <w:rPr>
+          <w:lang w:val="en-US"/>
+        </w:rPr>
+        <w:t>ctors</w:t>
+      </w:r>
+      <w:proofErr w:type="gramEnd"/>
+      <w:r>
+        <w:rPr>
+          <w:lang w:val="en-US"/>
+        </w:rPr>
         <w:t xml:space="preserve"> and we will use the meta-model </w:t>
       </w:r>
       <w:proofErr w:type="spellStart"/>
@@ -1238,57 +1364,6 @@
         </w:rPr>
         <w:t xml:space="preserve"> to minimize the abstraction Gap.</w:t>
       </w:r>
-    </w:p>
-    <w:p>
-      <w:pPr>
-        <w:rPr>
-          <w:lang w:val="en-US"/>
-        </w:rPr>
-      </w:pPr>
-      <w:r>
-        <w:rPr>
-          <w:lang w:val="en-US"/>
-        </w:rPr>
-        <w:t xml:space="preserve">The various entities of the system will </w:t>
-      </w:r>
-      <w:r>
-        <w:rPr>
-          <w:lang w:val="en-US"/>
-        </w:rPr>
-        <w:t>be coordinated</w:t>
-      </w:r>
-      <w:r>
-        <w:rPr>
-          <w:lang w:val="en-US"/>
-        </w:rPr>
-        <w:t xml:space="preserve"> by exchanging messages of various kinds (dispatches, request/reply</w:t>
-      </w:r>
-      <w:r>
-        <w:rPr>
-          <w:lang w:val="en-US"/>
-        </w:rPr>
-        <w:t xml:space="preserve"> and</w:t>
-      </w:r>
-      <w:r>
-        <w:rPr>
-          <w:lang w:val="en-US"/>
-        </w:rPr>
-        <w:t xml:space="preserve"> events</w:t>
-      </w:r>
-      <w:r>
-        <w:rPr>
-          <w:lang w:val="en-US"/>
-        </w:rPr>
-        <w:t xml:space="preserve">). These messages will let us model various activities such as informing the client of the maximum waiting time, taking the order of the client and transmitting it to the barman. </w:t>
-      </w:r>
-    </w:p>
-    <w:p>
-      <w:pPr>
-        <w:rPr>
-          <w:u w:val="single"/>
-          <w:lang w:val="en-US"/>
-        </w:rPr>
-      </w:pPr>
     </w:p>
     <w:p>
       <w:pPr>
@@ -1378,13 +1453,7 @@
         <w:rPr>
           <w:lang w:val="en-US"/>
         </w:rPr>
-        <w:t>Celsius</w:t>
-      </w:r>
-      <w:r>
-        <w:rPr>
-          <w:lang w:val="en-US"/>
-        </w:rPr>
-        <w:t>.</w:t>
+        <w:t>Celsius.</w:t>
       </w:r>
     </w:p>
     <w:p>
@@ -1505,13 +1574,6 @@
         </w:rPr>
         <w:br/>
       </w:r>
-    </w:p>
-    <w:p>
-      <w:pPr>
-        <w:rPr>
-          <w:lang w:val="en-US"/>
-        </w:rPr>
-      </w:pPr>
     </w:p>
     <w:p>
       <w:r>

</xml_diff>

<commit_message>
adds possible states to requirement Analysis
</commit_message>
<xml_diff>
--- a/AnalisiRequisiti/UserDocs/AnalisiRequisiti_EsameISS.docx
+++ b/AnalisiRequisiti/UserDocs/AnalisiRequisiti_EsameISS.docx
@@ -1174,12 +1174,16 @@
     <w:p>
       <w:pPr>
         <w:rPr>
+          <w:b/>
+          <w:bCs/>
           <w:u w:val="single"/>
           <w:lang w:val="en-US"/>
         </w:rPr>
       </w:pPr>
       <w:r>
         <w:rPr>
+          <w:b/>
+          <w:bCs/>
           <w:lang w:val="en-US"/>
         </w:rPr>
         <w:t>Model</w:t>
@@ -1248,6 +1252,177 @@
         <w:rPr>
           <w:lang w:val="en-US"/>
         </w:rPr>
+        <w:t xml:space="preserve">The states of the </w:t>
+      </w:r>
+      <w:proofErr w:type="gramStart"/>
+      <w:r>
+        <w:rPr>
+          <w:lang w:val="en-US"/>
+        </w:rPr>
+        <w:t>actors</w:t>
+      </w:r>
+      <w:proofErr w:type="gramEnd"/>
+      <w:r>
+        <w:rPr>
+          <w:lang w:val="en-US"/>
+        </w:rPr>
+        <w:t xml:space="preserve"> care:</w:t>
+      </w:r>
+    </w:p>
+    <w:p>
+      <w:pPr>
+        <w:pStyle w:val="Paragrafoelenco"/>
+        <w:numPr>
+          <w:ilvl w:val="0"/>
+          <w:numId w:val="3"/>
+        </w:numPr>
+        <w:rPr>
+          <w:lang w:val="en-US"/>
+        </w:rPr>
+      </w:pPr>
+      <w:r>
+        <w:rPr>
+          <w:lang w:val="en-US"/>
+        </w:rPr>
+        <w:t>Waiter can be busy or free</w:t>
+      </w:r>
+    </w:p>
+    <w:p>
+      <w:pPr>
+        <w:pStyle w:val="Paragrafoelenco"/>
+        <w:numPr>
+          <w:ilvl w:val="0"/>
+          <w:numId w:val="3"/>
+        </w:numPr>
+        <w:rPr>
+          <w:lang w:val="en-US"/>
+        </w:rPr>
+      </w:pPr>
+      <w:r>
+        <w:rPr>
+          <w:lang w:val="en-US"/>
+        </w:rPr>
+        <w:t>Barman can be busy or free</w:t>
+      </w:r>
+    </w:p>
+    <w:p>
+      <w:pPr>
+        <w:pStyle w:val="Paragrafoelenco"/>
+        <w:numPr>
+          <w:ilvl w:val="0"/>
+          <w:numId w:val="3"/>
+        </w:numPr>
+        <w:rPr>
+          <w:lang w:val="en-US"/>
+        </w:rPr>
+      </w:pPr>
+      <w:r>
+        <w:rPr>
+          <w:lang w:val="en-US"/>
+        </w:rPr>
+        <w:t xml:space="preserve">Client can be Outside, </w:t>
+      </w:r>
+      <w:proofErr w:type="spellStart"/>
+      <w:r>
+        <w:rPr>
+          <w:lang w:val="en-US"/>
+        </w:rPr>
+        <w:t>waitingInTheHall</w:t>
+      </w:r>
+      <w:proofErr w:type="spellEnd"/>
+      <w:r>
+        <w:rPr>
+          <w:lang w:val="en-US"/>
+        </w:rPr>
+        <w:t>, seated, finished, payed and left</w:t>
+      </w:r>
+    </w:p>
+    <w:p>
+      <w:pPr>
+        <w:pStyle w:val="Paragrafoelenco"/>
+        <w:numPr>
+          <w:ilvl w:val="0"/>
+          <w:numId w:val="3"/>
+        </w:numPr>
+        <w:rPr>
+          <w:lang w:val="en-US"/>
+        </w:rPr>
+      </w:pPr>
+      <w:proofErr w:type="spellStart"/>
+      <w:r>
+        <w:rPr>
+          <w:lang w:val="en-US"/>
+        </w:rPr>
+        <w:t>SmartBell</w:t>
+      </w:r>
+      <w:proofErr w:type="spellEnd"/>
+      <w:r>
+        <w:rPr>
+          <w:lang w:val="en-US"/>
+        </w:rPr>
+        <w:t xml:space="preserve"> can be busy or free</w:t>
+      </w:r>
+    </w:p>
+    <w:p>
+      <w:pPr>
+        <w:rPr>
+          <w:u w:val="single"/>
+          <w:lang w:val="en-US"/>
+        </w:rPr>
+      </w:pPr>
+      <w:r>
+        <w:rPr>
+          <w:lang w:val="en-US"/>
+        </w:rPr>
+        <w:t xml:space="preserve">The manager must also be able to verify the state of the tables which can be </w:t>
+      </w:r>
+      <w:proofErr w:type="spellStart"/>
+      <w:r>
+        <w:rPr>
+          <w:lang w:val="en-US"/>
+        </w:rPr>
+        <w:t>tableClean</w:t>
+      </w:r>
+      <w:proofErr w:type="spellEnd"/>
+      <w:r>
+        <w:rPr>
+          <w:lang w:val="en-US"/>
+        </w:rPr>
+        <w:t xml:space="preserve">, </w:t>
+      </w:r>
+      <w:proofErr w:type="spellStart"/>
+      <w:r>
+        <w:rPr>
+          <w:lang w:val="en-US"/>
+        </w:rPr>
+        <w:t>tableDirty</w:t>
+      </w:r>
+      <w:proofErr w:type="spellEnd"/>
+      <w:r>
+        <w:rPr>
+          <w:lang w:val="en-US"/>
+        </w:rPr>
+        <w:t xml:space="preserve"> and </w:t>
+      </w:r>
+      <w:proofErr w:type="spellStart"/>
+      <w:r>
+        <w:rPr>
+          <w:lang w:val="en-US"/>
+        </w:rPr>
+        <w:t>tableOccupied</w:t>
+      </w:r>
+      <w:proofErr w:type="spellEnd"/>
+    </w:p>
+    <w:p>
+      <w:pPr>
+        <w:rPr>
+          <w:lang w:val="en-US"/>
+        </w:rPr>
+      </w:pPr>
+      <w:r>
+        <w:rPr>
+          <w:lang w:val="en-US"/>
+        </w:rPr>
         <w:t>The various entities of the system will be coordinated by exchanging messages of various kinds (dispatches, request/</w:t>
       </w:r>
       <w:proofErr w:type="gramStart"/>
@@ -1374,12 +1549,17 @@
     </w:p>
     <w:p>
       <w:pPr>
-        <w:rPr>
-          <w:lang w:val="en-US"/>
-        </w:rPr>
-      </w:pPr>
-      <w:r>
-        <w:rPr>
+        <w:jc w:val="both"/>
+        <w:rPr>
+          <w:b/>
+          <w:bCs/>
+          <w:lang w:val="en-US"/>
+        </w:rPr>
+      </w:pPr>
+      <w:r>
+        <w:rPr>
+          <w:b/>
+          <w:bCs/>
           <w:lang w:val="en-US"/>
         </w:rPr>
         <w:t>Test plan</w:t>
@@ -1577,6 +1757,7 @@
     </w:p>
     <w:p>
       <w:r>
+        <w:lastRenderedPageBreak/>
         <w:t>Per minimizzare l’</w:t>
       </w:r>
       <w:proofErr w:type="spellStart"/>
@@ -1730,6 +1911,119 @@
     </w:lvl>
   </w:abstractNum>
   <w:abstractNum w:abstractNumId="1" w15:restartNumberingAfterBreak="0">
+    <w:nsid w:val="3BCC3C22"/>
+    <w:multiLevelType w:val="hybridMultilevel"/>
+    <w:tmpl w:val="39B652FE"/>
+    <w:lvl w:ilvl="0" w:tplc="04100001">
+      <w:start w:val="1"/>
+      <w:numFmt w:val="bullet"/>
+      <w:lvlText w:val=""/>
+      <w:lvlJc w:val="left"/>
+      <w:pPr>
+        <w:ind w:left="720" w:hanging="360"/>
+      </w:pPr>
+      <w:rPr>
+        <w:rFonts w:ascii="Symbol" w:hAnsi="Symbol" w:hint="default"/>
+      </w:rPr>
+    </w:lvl>
+    <w:lvl w:ilvl="1" w:tplc="04100003" w:tentative="1">
+      <w:start w:val="1"/>
+      <w:numFmt w:val="bullet"/>
+      <w:lvlText w:val="o"/>
+      <w:lvlJc w:val="left"/>
+      <w:pPr>
+        <w:ind w:left="1440" w:hanging="360"/>
+      </w:pPr>
+      <w:rPr>
+        <w:rFonts w:ascii="Courier New" w:hAnsi="Courier New" w:cs="Courier New" w:hint="default"/>
+      </w:rPr>
+    </w:lvl>
+    <w:lvl w:ilvl="2" w:tplc="04100005" w:tentative="1">
+      <w:start w:val="1"/>
+      <w:numFmt w:val="bullet"/>
+      <w:lvlText w:val=""/>
+      <w:lvlJc w:val="left"/>
+      <w:pPr>
+        <w:ind w:left="2160" w:hanging="360"/>
+      </w:pPr>
+      <w:rPr>
+        <w:rFonts w:ascii="Wingdings" w:hAnsi="Wingdings" w:hint="default"/>
+      </w:rPr>
+    </w:lvl>
+    <w:lvl w:ilvl="3" w:tplc="04100001" w:tentative="1">
+      <w:start w:val="1"/>
+      <w:numFmt w:val="bullet"/>
+      <w:lvlText w:val=""/>
+      <w:lvlJc w:val="left"/>
+      <w:pPr>
+        <w:ind w:left="2880" w:hanging="360"/>
+      </w:pPr>
+      <w:rPr>
+        <w:rFonts w:ascii="Symbol" w:hAnsi="Symbol" w:hint="default"/>
+      </w:rPr>
+    </w:lvl>
+    <w:lvl w:ilvl="4" w:tplc="04100003" w:tentative="1">
+      <w:start w:val="1"/>
+      <w:numFmt w:val="bullet"/>
+      <w:lvlText w:val="o"/>
+      <w:lvlJc w:val="left"/>
+      <w:pPr>
+        <w:ind w:left="3600" w:hanging="360"/>
+      </w:pPr>
+      <w:rPr>
+        <w:rFonts w:ascii="Courier New" w:hAnsi="Courier New" w:cs="Courier New" w:hint="default"/>
+      </w:rPr>
+    </w:lvl>
+    <w:lvl w:ilvl="5" w:tplc="04100005" w:tentative="1">
+      <w:start w:val="1"/>
+      <w:numFmt w:val="bullet"/>
+      <w:lvlText w:val=""/>
+      <w:lvlJc w:val="left"/>
+      <w:pPr>
+        <w:ind w:left="4320" w:hanging="360"/>
+      </w:pPr>
+      <w:rPr>
+        <w:rFonts w:ascii="Wingdings" w:hAnsi="Wingdings" w:hint="default"/>
+      </w:rPr>
+    </w:lvl>
+    <w:lvl w:ilvl="6" w:tplc="04100001" w:tentative="1">
+      <w:start w:val="1"/>
+      <w:numFmt w:val="bullet"/>
+      <w:lvlText w:val=""/>
+      <w:lvlJc w:val="left"/>
+      <w:pPr>
+        <w:ind w:left="5040" w:hanging="360"/>
+      </w:pPr>
+      <w:rPr>
+        <w:rFonts w:ascii="Symbol" w:hAnsi="Symbol" w:hint="default"/>
+      </w:rPr>
+    </w:lvl>
+    <w:lvl w:ilvl="7" w:tplc="04100003" w:tentative="1">
+      <w:start w:val="1"/>
+      <w:numFmt w:val="bullet"/>
+      <w:lvlText w:val="o"/>
+      <w:lvlJc w:val="left"/>
+      <w:pPr>
+        <w:ind w:left="5760" w:hanging="360"/>
+      </w:pPr>
+      <w:rPr>
+        <w:rFonts w:ascii="Courier New" w:hAnsi="Courier New" w:cs="Courier New" w:hint="default"/>
+      </w:rPr>
+    </w:lvl>
+    <w:lvl w:ilvl="8" w:tplc="04100005" w:tentative="1">
+      <w:start w:val="1"/>
+      <w:numFmt w:val="bullet"/>
+      <w:lvlText w:val=""/>
+      <w:lvlJc w:val="left"/>
+      <w:pPr>
+        <w:ind w:left="6480" w:hanging="360"/>
+      </w:pPr>
+      <w:rPr>
+        <w:rFonts w:ascii="Wingdings" w:hAnsi="Wingdings" w:hint="default"/>
+      </w:rPr>
+    </w:lvl>
+  </w:abstractNum>
+  <w:abstractNum w:abstractNumId="2" w15:restartNumberingAfterBreak="0">
     <w:nsid w:val="7B6E0301"/>
     <w:multiLevelType w:val="hybridMultilevel"/>
     <w:tmpl w:val="CD42F844"/>
@@ -1820,10 +2114,13 @@
     </w:lvl>
   </w:abstractNum>
   <w:num w:numId="1">
-    <w:abstractNumId w:val="1"/>
+    <w:abstractNumId w:val="2"/>
   </w:num>
   <w:num w:numId="2">
     <w:abstractNumId w:val="0"/>
+  </w:num>
+  <w:num w:numId="3">
+    <w:abstractNumId w:val="1"/>
   </w:num>
 </w:numbering>
 </file>

</xml_diff>